<commit_message>
Firebase verwijzingen verwijderd, icons toegevoegd
</commit_message>
<xml_diff>
--- a/Bridges/Bridges MVC.docx
+++ b/Bridges/Bridges MVC.docx
@@ -59,56 +59,112 @@
           </w:tcPr>
           <w:p/>
           <w:p>
-            <w:r>
-              <w:t>Firebase(json)</w:t>
-            </w:r>
-          </w:p>
-          <w:p>
-            <w:r>
-              <w:t>Read / write</w:t>
-            </w:r>
+            <w:proofErr w:type="spellStart"/>
+            <w:r>
+              <w:t>Firebase</w:t>
+            </w:r>
+            <w:proofErr w:type="spellEnd"/>
+            <w:r>
+              <w:t>(</w:t>
+            </w:r>
+            <w:proofErr w:type="spellStart"/>
+            <w:r>
+              <w:t>json</w:t>
+            </w:r>
+            <w:proofErr w:type="spellEnd"/>
+            <w:r>
+              <w:t>)</w:t>
+            </w:r>
+          </w:p>
+          <w:p>
+            <w:proofErr w:type="gramStart"/>
+            <w:r>
+              <w:t>Read /</w:t>
+            </w:r>
+            <w:proofErr w:type="gramEnd"/>
+            <w:r>
+              <w:t xml:space="preserve"> </w:t>
+            </w:r>
+            <w:proofErr w:type="spellStart"/>
+            <w:r>
+              <w:t>write</w:t>
+            </w:r>
+            <w:proofErr w:type="spellEnd"/>
           </w:p>
           <w:p/>
           <w:p>
-            <w:r>
-              <w:t>BridgeWelcomeImage: UIImage</w:t>
-            </w:r>
-          </w:p>
-          <w:p>
+            <w:proofErr w:type="spellStart"/>
+            <w:r>
+              <w:t>BridgeWelcomeImage</w:t>
+            </w:r>
+            <w:proofErr w:type="spellEnd"/>
+            <w:r>
+              <w:t xml:space="preserve">: </w:t>
+            </w:r>
+            <w:proofErr w:type="spellStart"/>
+            <w:r>
+              <w:t>UIImage</w:t>
+            </w:r>
+            <w:proofErr w:type="spellEnd"/>
+          </w:p>
+          <w:p>
+            <w:proofErr w:type="spellStart"/>
             <w:r>
               <w:t>BridgeName</w:t>
             </w:r>
+            <w:proofErr w:type="spellEnd"/>
             <w:r>
               <w:t>: String</w:t>
             </w:r>
           </w:p>
           <w:p>
-            <w:r>
-              <w:t>BridgeLocation: CLLocation</w:t>
-            </w:r>
-          </w:p>
-          <w:p>
-            <w:r>
-              <w:t>Bridge</w:t>
-            </w:r>
-            <w:r>
-              <w:t>Distance: Double</w:t>
-            </w:r>
-          </w:p>
-          <w:p>
-            <w:r>
-              <w:t>Bridge</w:t>
-            </w:r>
-            <w:r>
-              <w:t xml:space="preserve">Image: </w:t>
-            </w:r>
+            <w:proofErr w:type="spellStart"/>
+            <w:r>
+              <w:t>BridgeLocation</w:t>
+            </w:r>
+            <w:proofErr w:type="spellEnd"/>
+            <w:r>
+              <w:t xml:space="preserve">: </w:t>
+            </w:r>
+            <w:proofErr w:type="spellStart"/>
+            <w:r>
+              <w:t>CLLocation</w:t>
+            </w:r>
+            <w:proofErr w:type="spellEnd"/>
+          </w:p>
+          <w:p>
+            <w:proofErr w:type="spellStart"/>
+            <w:r>
+              <w:t>BridgeDistance</w:t>
+            </w:r>
+            <w:proofErr w:type="spellEnd"/>
+            <w:r>
+              <w:t>: Double</w:t>
+            </w:r>
+          </w:p>
+          <w:p>
+            <w:proofErr w:type="spellStart"/>
+            <w:r>
+              <w:t>BridgeImage</w:t>
+            </w:r>
+            <w:proofErr w:type="spellEnd"/>
+            <w:r>
+              <w:t xml:space="preserve">: </w:t>
+            </w:r>
+            <w:proofErr w:type="spellStart"/>
             <w:r>
               <w:t>UIImage</w:t>
             </w:r>
-          </w:p>
-          <w:p>
-            <w:r>
-              <w:t>BridgeDescription: String</w:t>
+            <w:proofErr w:type="spellEnd"/>
+          </w:p>
+          <w:p>
+            <w:proofErr w:type="spellStart"/>
+            <w:r>
+              <w:t>BridgeDescription</w:t>
+            </w:r>
+            <w:proofErr w:type="spellEnd"/>
+            <w:r>
+              <w:t>: String</w:t>
             </w:r>
           </w:p>
           <w:p/>
@@ -139,9 +195,11 @@
             <w:tcW w:w="3185" w:type="dxa"/>
           </w:tcPr>
           <w:p>
+            <w:proofErr w:type="spellStart"/>
             <w:r>
               <w:t>TabBarcontroller</w:t>
             </w:r>
+            <w:proofErr w:type="spellEnd"/>
           </w:p>
         </w:tc>
         <w:tc>
@@ -149,56 +207,66 @@
             <w:tcW w:w="2963" w:type="dxa"/>
           </w:tcPr>
           <w:p>
+            <w:proofErr w:type="spellStart"/>
             <w:r>
               <w:t>WelcomeView</w:t>
             </w:r>
-          </w:p>
-          <w:p>
-            <w:pPr>
-              <w:rPr>
-                <w:i/>
-              </w:rPr>
-            </w:pPr>
+            <w:proofErr w:type="spellEnd"/>
+          </w:p>
+          <w:p>
+            <w:pPr>
+              <w:rPr>
+                <w:i/>
+              </w:rPr>
+            </w:pPr>
+            <w:proofErr w:type="spellStart"/>
             <w:r>
               <w:rPr>
                 <w:i/>
               </w:rPr>
               <w:t>WelcomeViewLabel</w:t>
             </w:r>
-          </w:p>
-          <w:p>
-            <w:pPr>
-              <w:rPr>
-                <w:i/>
-              </w:rPr>
-            </w:pPr>
+            <w:proofErr w:type="spellEnd"/>
+          </w:p>
+          <w:p>
+            <w:pPr>
+              <w:rPr>
+                <w:i/>
+              </w:rPr>
+            </w:pPr>
+            <w:proofErr w:type="spellStart"/>
             <w:r>
               <w:rPr>
                 <w:i/>
               </w:rPr>
               <w:t>WelcomeTextLabel</w:t>
             </w:r>
-          </w:p>
-          <w:p>
-            <w:pPr>
-              <w:rPr>
-                <w:i/>
-              </w:rPr>
-            </w:pPr>
+            <w:proofErr w:type="spellEnd"/>
+          </w:p>
+          <w:p>
+            <w:pPr>
+              <w:rPr>
+                <w:i/>
+              </w:rPr>
+            </w:pPr>
+            <w:proofErr w:type="spellStart"/>
             <w:r>
               <w:rPr>
                 <w:i/>
               </w:rPr>
               <w:t>ExplanationTextLabel</w:t>
             </w:r>
-          </w:p>
-          <w:p>
+            <w:proofErr w:type="spellEnd"/>
+          </w:p>
+          <w:p>
+            <w:proofErr w:type="spellStart"/>
             <w:r>
               <w:rPr>
                 <w:i/>
               </w:rPr>
               <w:t>BridgeWelcomeImage</w:t>
             </w:r>
+            <w:proofErr w:type="spellEnd"/>
           </w:p>
         </w:tc>
       </w:tr>
@@ -222,9 +290,11 @@
                 <w:numId w:val="1"/>
               </w:numPr>
             </w:pPr>
+            <w:proofErr w:type="spellStart"/>
             <w:r>
               <w:t>UINavigationController</w:t>
             </w:r>
+            <w:proofErr w:type="spellEnd"/>
           </w:p>
         </w:tc>
         <w:tc>
@@ -247,9 +317,11 @@
             <w:tcW w:w="3185" w:type="dxa"/>
           </w:tcPr>
           <w:p>
+            <w:proofErr w:type="spellStart"/>
             <w:r>
               <w:t>MapViewController</w:t>
             </w:r>
+            <w:proofErr w:type="spellEnd"/>
           </w:p>
         </w:tc>
         <w:tc>
@@ -257,30 +329,36 @@
             <w:tcW w:w="2963" w:type="dxa"/>
           </w:tcPr>
           <w:p>
+            <w:proofErr w:type="spellStart"/>
             <w:r>
               <w:t>MapView</w:t>
             </w:r>
-          </w:p>
-          <w:p>
-            <w:pPr>
-              <w:rPr>
-                <w:i/>
-              </w:rPr>
-            </w:pPr>
+            <w:proofErr w:type="spellEnd"/>
+          </w:p>
+          <w:p>
+            <w:pPr>
+              <w:rPr>
+                <w:i/>
+              </w:rPr>
+            </w:pPr>
+            <w:proofErr w:type="spellStart"/>
             <w:r>
               <w:rPr>
                 <w:i/>
               </w:rPr>
               <w:t>CurrentLocation</w:t>
             </w:r>
-          </w:p>
-          <w:p>
+            <w:proofErr w:type="spellEnd"/>
+          </w:p>
+          <w:p>
+            <w:proofErr w:type="spellStart"/>
             <w:r>
               <w:rPr>
                 <w:i/>
               </w:rPr>
               <w:t>FirstBridgePin</w:t>
             </w:r>
+            <w:proofErr w:type="spellEnd"/>
           </w:p>
         </w:tc>
       </w:tr>
@@ -304,9 +382,11 @@
                 <w:numId w:val="1"/>
               </w:numPr>
             </w:pPr>
+            <w:proofErr w:type="spellStart"/>
             <w:r>
               <w:t>UINavigationController</w:t>
             </w:r>
+            <w:proofErr w:type="spellEnd"/>
           </w:p>
         </w:tc>
         <w:tc>
@@ -329,9 +409,11 @@
             <w:tcW w:w="3185" w:type="dxa"/>
           </w:tcPr>
           <w:p>
+            <w:proofErr w:type="spellStart"/>
             <w:r>
               <w:t>TableViewController</w:t>
             </w:r>
+            <w:proofErr w:type="spellEnd"/>
           </w:p>
         </w:tc>
         <w:tc>
@@ -339,61 +421,99 @@
             <w:tcW w:w="2963" w:type="dxa"/>
           </w:tcPr>
           <w:p>
+            <w:proofErr w:type="spellStart"/>
             <w:r>
               <w:t>Cell</w:t>
             </w:r>
-          </w:p>
-          <w:p>
-            <w:pPr>
-              <w:rPr>
-                <w:i/>
-              </w:rPr>
-            </w:pPr>
+            <w:proofErr w:type="spellEnd"/>
+          </w:p>
+          <w:p>
+            <w:pPr>
+              <w:rPr>
+                <w:i/>
+              </w:rPr>
+            </w:pPr>
+            <w:proofErr w:type="spellStart"/>
             <w:r>
               <w:rPr>
                 <w:i/>
               </w:rPr>
               <w:t>BridgeNameLabel</w:t>
             </w:r>
-          </w:p>
-          <w:p>
-            <w:pPr>
-              <w:rPr>
-                <w:i/>
-              </w:rPr>
-            </w:pPr>
+            <w:proofErr w:type="spellEnd"/>
+          </w:p>
+          <w:p>
+            <w:pPr>
+              <w:rPr>
+                <w:i/>
+              </w:rPr>
+            </w:pPr>
+            <w:proofErr w:type="spellStart"/>
             <w:r>
               <w:rPr>
                 <w:i/>
               </w:rPr>
               <w:t>BridgeDistanceLabel</w:t>
             </w:r>
-          </w:p>
-          <w:p>
-            <w:pPr>
-              <w:rPr>
-                <w:i/>
-              </w:rPr>
-            </w:pPr>
+            <w:proofErr w:type="spellEnd"/>
+          </w:p>
+          <w:p>
+            <w:pPr>
+              <w:rPr>
+                <w:i/>
+              </w:rPr>
+            </w:pPr>
+            <w:proofErr w:type="spellStart"/>
             <w:r>
               <w:rPr>
                 <w:i/>
               </w:rPr>
               <w:t>BridgeImage</w:t>
             </w:r>
-          </w:p>
-          <w:p>
-            <w:pPr>
-              <w:rPr>
-                <w:i/>
-              </w:rPr>
-            </w:pPr>
-            <w:r>
-              <w:rPr>
-                <w:i/>
-              </w:rPr>
-              <w:t>Segue to detailView</w:t>
-            </w:r>
+            <w:proofErr w:type="spellEnd"/>
+          </w:p>
+          <w:p>
+            <w:pPr>
+              <w:rPr>
+                <w:i/>
+              </w:rPr>
+            </w:pPr>
+            <w:proofErr w:type="spellStart"/>
+            <w:r>
+              <w:rPr>
+                <w:i/>
+              </w:rPr>
+              <w:t>Segue</w:t>
+            </w:r>
+            <w:proofErr w:type="spellEnd"/>
+            <w:r>
+              <w:rPr>
+                <w:i/>
+              </w:rPr>
+              <w:t xml:space="preserve"> </w:t>
+            </w:r>
+            <w:proofErr w:type="spellStart"/>
+            <w:r>
+              <w:rPr>
+                <w:i/>
+              </w:rPr>
+              <w:t>to</w:t>
+            </w:r>
+            <w:proofErr w:type="spellEnd"/>
+            <w:r>
+              <w:rPr>
+                <w:i/>
+              </w:rPr>
+              <w:t xml:space="preserve"> </w:t>
+            </w:r>
+            <w:proofErr w:type="spellStart"/>
+            <w:r>
+              <w:rPr>
+                <w:i/>
+              </w:rPr>
+              <w:t>detailView</w:t>
+            </w:r>
+            <w:proofErr w:type="spellEnd"/>
           </w:p>
         </w:tc>
       </w:tr>
@@ -417,9 +537,11 @@
                 <w:numId w:val="1"/>
               </w:numPr>
             </w:pPr>
+            <w:proofErr w:type="spellStart"/>
             <w:r>
               <w:t>UINavigationController</w:t>
             </w:r>
+            <w:proofErr w:type="spellEnd"/>
           </w:p>
         </w:tc>
         <w:tc>
@@ -442,9 +564,11 @@
             <w:tcW w:w="3185" w:type="dxa"/>
           </w:tcPr>
           <w:p>
+            <w:proofErr w:type="spellStart"/>
             <w:r>
               <w:t>DetailViewController</w:t>
             </w:r>
+            <w:proofErr w:type="spellEnd"/>
           </w:p>
         </w:tc>
         <w:tc>
@@ -452,62 +576,66 @@
             <w:tcW w:w="2963" w:type="dxa"/>
           </w:tcPr>
           <w:p>
+            <w:proofErr w:type="spellStart"/>
             <w:r>
               <w:t>DetailView</w:t>
             </w:r>
-          </w:p>
-          <w:p>
-            <w:pPr>
-              <w:rPr>
-                <w:i/>
-              </w:rPr>
-            </w:pPr>
-            <w:r>
-              <w:rPr>
-                <w:i/>
-              </w:rPr>
-              <w:t>Bridge</w:t>
-            </w:r>
-            <w:r>
-              <w:rPr>
-                <w:i/>
-              </w:rPr>
-              <w:t>NameLabel</w:t>
-            </w:r>
-          </w:p>
-          <w:p>
-            <w:pPr>
-              <w:rPr>
-                <w:i/>
-              </w:rPr>
-            </w:pPr>
+            <w:proofErr w:type="spellEnd"/>
+          </w:p>
+          <w:p>
+            <w:pPr>
+              <w:rPr>
+                <w:i/>
+              </w:rPr>
+            </w:pPr>
+            <w:proofErr w:type="spellStart"/>
+            <w:r>
+              <w:rPr>
+                <w:i/>
+              </w:rPr>
+              <w:t>BridgeNameLabel</w:t>
+            </w:r>
+            <w:proofErr w:type="spellEnd"/>
+          </w:p>
+          <w:p>
+            <w:pPr>
+              <w:rPr>
+                <w:i/>
+              </w:rPr>
+            </w:pPr>
+            <w:proofErr w:type="spellStart"/>
             <w:r>
               <w:rPr>
                 <w:i/>
               </w:rPr>
               <w:t>BridgeDistanceLabel</w:t>
             </w:r>
-          </w:p>
-          <w:p>
-            <w:pPr>
-              <w:rPr>
-                <w:i/>
-              </w:rPr>
-            </w:pPr>
+            <w:proofErr w:type="spellEnd"/>
+          </w:p>
+          <w:p>
+            <w:pPr>
+              <w:rPr>
+                <w:i/>
+              </w:rPr>
+            </w:pPr>
+            <w:proofErr w:type="spellStart"/>
             <w:r>
               <w:rPr>
                 <w:i/>
               </w:rPr>
               <w:t>BridgeImage</w:t>
             </w:r>
-          </w:p>
-          <w:p>
+            <w:proofErr w:type="spellEnd"/>
+          </w:p>
+          <w:p>
+            <w:proofErr w:type="spellStart"/>
             <w:r>
               <w:rPr>
                 <w:i/>
               </w:rPr>
               <w:t>BridgeDescriptionLabel</w:t>
             </w:r>
+            <w:proofErr w:type="spellEnd"/>
           </w:p>
         </w:tc>
       </w:tr>
@@ -524,9 +652,11 @@
             <w:tcW w:w="3185" w:type="dxa"/>
           </w:tcPr>
           <w:p>
+            <w:proofErr w:type="spellStart"/>
             <w:r>
               <w:t>AddViewController</w:t>
             </w:r>
+            <w:proofErr w:type="spellEnd"/>
           </w:p>
         </w:tc>
         <w:tc>
@@ -534,16 +664,19 @@
             <w:tcW w:w="2963" w:type="dxa"/>
           </w:tcPr>
           <w:p>
+            <w:proofErr w:type="spellStart"/>
             <w:r>
               <w:t>AddItemView</w:t>
             </w:r>
-          </w:p>
-          <w:p>
-            <w:pPr>
-              <w:rPr>
-                <w:i/>
-              </w:rPr>
-            </w:pPr>
+            <w:proofErr w:type="spellEnd"/>
+          </w:p>
+          <w:p>
+            <w:pPr>
+              <w:rPr>
+                <w:i/>
+              </w:rPr>
+            </w:pPr>
+            <w:proofErr w:type="spellStart"/>
             <w:r>
               <w:rPr>
                 <w:i/>
@@ -556,13 +689,15 @@
               </w:rPr>
               <w:t>Label</w:t>
             </w:r>
-          </w:p>
-          <w:p>
-            <w:pPr>
-              <w:rPr>
-                <w:i/>
-              </w:rPr>
-            </w:pPr>
+            <w:proofErr w:type="spellEnd"/>
+          </w:p>
+          <w:p>
+            <w:pPr>
+              <w:rPr>
+                <w:i/>
+              </w:rPr>
+            </w:pPr>
+            <w:proofErr w:type="spellStart"/>
             <w:r>
               <w:rPr>
                 <w:i/>
@@ -575,13 +710,15 @@
               </w:rPr>
               <w:t>Label</w:t>
             </w:r>
-          </w:p>
-          <w:p>
-            <w:pPr>
-              <w:rPr>
-                <w:i/>
-              </w:rPr>
-            </w:pPr>
+            <w:proofErr w:type="spellEnd"/>
+          </w:p>
+          <w:p>
+            <w:pPr>
+              <w:rPr>
+                <w:i/>
+              </w:rPr>
+            </w:pPr>
+            <w:proofErr w:type="spellStart"/>
             <w:r>
               <w:rPr>
                 <w:i/>
@@ -594,13 +731,15 @@
               </w:rPr>
               <w:t>Label</w:t>
             </w:r>
-          </w:p>
-          <w:p>
-            <w:pPr>
-              <w:rPr>
-                <w:i/>
-              </w:rPr>
-            </w:pPr>
+            <w:proofErr w:type="spellEnd"/>
+          </w:p>
+          <w:p>
+            <w:pPr>
+              <w:rPr>
+                <w:i/>
+              </w:rPr>
+            </w:pPr>
+            <w:proofErr w:type="spellStart"/>
             <w:r>
               <w:rPr>
                 <w:i/>
@@ -613,34 +752,85 @@
               </w:rPr>
               <w:t>Label</w:t>
             </w:r>
-            <w:bookmarkStart w:id="0" w:name="_GoBack"/>
-            <w:bookmarkEnd w:id="0"/>
-          </w:p>
-          <w:p>
-            <w:pPr>
-              <w:rPr>
-                <w:i/>
-              </w:rPr>
-            </w:pPr>
-            <w:r>
-              <w:rPr>
-                <w:i/>
-              </w:rPr>
-              <w:t>Constraint to input fields?</w:t>
-            </w:r>
-          </w:p>
-          <w:p>
-            <w:pPr>
-              <w:rPr>
-                <w:i/>
-              </w:rPr>
-            </w:pPr>
-            <w:r>
-              <w:rPr>
-                <w:i/>
-              </w:rPr>
-              <w:t>Segue to detailView</w:t>
-            </w:r>
+            <w:proofErr w:type="spellEnd"/>
+          </w:p>
+          <w:p>
+            <w:pPr>
+              <w:rPr>
+                <w:i/>
+              </w:rPr>
+            </w:pPr>
+            <w:proofErr w:type="spellStart"/>
+            <w:r>
+              <w:rPr>
+                <w:i/>
+              </w:rPr>
+              <w:t>Constraint</w:t>
+            </w:r>
+            <w:proofErr w:type="spellEnd"/>
+            <w:r>
+              <w:rPr>
+                <w:i/>
+              </w:rPr>
+              <w:t xml:space="preserve"> </w:t>
+            </w:r>
+            <w:proofErr w:type="spellStart"/>
+            <w:r>
+              <w:rPr>
+                <w:i/>
+              </w:rPr>
+              <w:t>to</w:t>
+            </w:r>
+            <w:proofErr w:type="spellEnd"/>
+            <w:r>
+              <w:rPr>
+                <w:i/>
+              </w:rPr>
+              <w:t xml:space="preserve"> input fields?</w:t>
+            </w:r>
+          </w:p>
+          <w:p>
+            <w:pPr>
+              <w:rPr>
+                <w:i/>
+              </w:rPr>
+            </w:pPr>
+            <w:proofErr w:type="spellStart"/>
+            <w:r>
+              <w:rPr>
+                <w:i/>
+              </w:rPr>
+              <w:t>Segue</w:t>
+            </w:r>
+            <w:proofErr w:type="spellEnd"/>
+            <w:r>
+              <w:rPr>
+                <w:i/>
+              </w:rPr>
+              <w:t xml:space="preserve"> </w:t>
+            </w:r>
+            <w:proofErr w:type="spellStart"/>
+            <w:r>
+              <w:rPr>
+                <w:i/>
+              </w:rPr>
+              <w:t>to</w:t>
+            </w:r>
+            <w:proofErr w:type="spellEnd"/>
+            <w:r>
+              <w:rPr>
+                <w:i/>
+              </w:rPr>
+              <w:t xml:space="preserve"> </w:t>
+            </w:r>
+            <w:proofErr w:type="spellStart"/>
+            <w:r>
+              <w:rPr>
+                <w:i/>
+              </w:rPr>
+              <w:t>detailView</w:t>
+            </w:r>
+            <w:proofErr w:type="spellEnd"/>
           </w:p>
         </w:tc>
       </w:tr>
@@ -657,9 +847,11 @@
             <w:tcW w:w="3185" w:type="dxa"/>
           </w:tcPr>
           <w:p>
+            <w:proofErr w:type="spellStart"/>
             <w:r>
               <w:t>UIImagePickerController</w:t>
             </w:r>
+            <w:proofErr w:type="spellEnd"/>
           </w:p>
         </w:tc>
         <w:tc>
@@ -667,14 +859,18 @@
             <w:tcW w:w="2963" w:type="dxa"/>
           </w:tcPr>
           <w:p>
+            <w:proofErr w:type="spellStart"/>
             <w:r>
               <w:t>CameraView</w:t>
             </w:r>
-          </w:p>
-          <w:p>
+            <w:proofErr w:type="spellEnd"/>
+          </w:p>
+          <w:p>
+            <w:proofErr w:type="spellStart"/>
             <w:r>
               <w:t>PhotolibraryView</w:t>
             </w:r>
+            <w:proofErr w:type="spellEnd"/>
           </w:p>
         </w:tc>
       </w:tr>
@@ -691,19 +887,7 @@
         <w:rPr>
           <w:color w:val="2E74B5" w:themeColor="accent1" w:themeShade="BF"/>
         </w:rPr>
-        <w:t>MVC</w:t>
-      </w:r>
-      <w:r>
-        <w:rPr>
-          <w:color w:val="2E74B5" w:themeColor="accent1" w:themeShade="BF"/>
-        </w:rPr>
-        <w:t xml:space="preserve"> Version 2</w:t>
-      </w:r>
-      <w:r>
-        <w:rPr>
-          <w:color w:val="2E74B5" w:themeColor="accent1" w:themeShade="BF"/>
-        </w:rPr>
-        <w:t>.0</w:t>
+        <w:t>MVC Version 2.0</w:t>
       </w:r>
     </w:p>
     <w:p/>
@@ -1040,46 +1224,11 @@
           </w:p>
         </w:tc>
       </w:tr>
-      <w:tr>
-        <w:tc>
-          <w:tcPr>
-            <w:tcW w:w="3018" w:type="dxa"/>
-          </w:tcPr>
-          <w:p>
-            <w:pPr>
-              <w:rPr>
-                <w:color w:val="2E74B5" w:themeColor="accent1" w:themeShade="BF"/>
-              </w:rPr>
-            </w:pPr>
-          </w:p>
-        </w:tc>
-        <w:tc>
-          <w:tcPr>
-            <w:tcW w:w="3019" w:type="dxa"/>
-          </w:tcPr>
-          <w:p>
-            <w:pPr>
-              <w:rPr>
-                <w:color w:val="2E74B5" w:themeColor="accent1" w:themeShade="BF"/>
-              </w:rPr>
-            </w:pPr>
-          </w:p>
-        </w:tc>
-        <w:tc>
-          <w:tcPr>
-            <w:tcW w:w="3019" w:type="dxa"/>
-          </w:tcPr>
-          <w:p>
-            <w:pPr>
-              <w:rPr>
-                <w:color w:val="2E74B5" w:themeColor="accent1" w:themeShade="BF"/>
-              </w:rPr>
-            </w:pPr>
-          </w:p>
-        </w:tc>
-      </w:tr>
     </w:tbl>
-    <w:p/>
+    <w:p>
+      <w:bookmarkStart w:id="0" w:name="_GoBack"/>
+      <w:bookmarkEnd w:id="0"/>
+    </w:p>
     <w:sectPr>
       <w:pgSz w:w="11900" w:h="16840"/>
       <w:pgMar w:top="1417" w:right="1417" w:bottom="1417" w:left="1417" w:header="708" w:footer="708" w:gutter="0"/>
@@ -2025,7 +2174,7 @@
 </file>
 
 <file path=customXml/itemProps1.xml><?xml version="1.0" encoding="utf-8"?>
-<ds:datastoreItem xmlns:ds="http://schemas.openxmlformats.org/officeDocument/2006/customXml" ds:itemID="{1F6878B9-FDD9-2C40-BAA1-068AF14D0030}">
+<ds:datastoreItem xmlns:ds="http://schemas.openxmlformats.org/officeDocument/2006/customXml" ds:itemID="{860DAE91-D876-3F4D-8DAD-60353A264E7D}">
   <ds:schemaRefs>
     <ds:schemaRef ds:uri="http://schemas.openxmlformats.org/officeDocument/2006/bibliography"/>
   </ds:schemaRefs>

</xml_diff>